<commit_message>
Fixed an error in the method prototype (shoule be int and NOT double)
</commit_message>
<xml_diff>
--- a/JavaPortfolio(4).docx
+++ b/JavaPortfolio(4).docx
@@ -91,12 +91,22 @@
         <w:t xml:space="preserve"> </w:t>
       </w:r>
       <w:proofErr w:type="spellStart"/>
+      <w:proofErr w:type="gramStart"/>
       <w:r>
         <w:t>isPrime</w:t>
       </w:r>
       <w:proofErr w:type="spellEnd"/>
       <w:r>
-        <w:t>(double number)</w:t>
+        <w:t>(</w:t>
+      </w:r>
+      <w:proofErr w:type="spellStart"/>
+      <w:proofErr w:type="gramEnd"/>
+      <w:r>
+        <w:t>int</w:t>
+      </w:r>
+      <w:proofErr w:type="spellEnd"/>
+      <w:r>
+        <w:t xml:space="preserve"> number)</w:t>
       </w:r>
     </w:p>
     <w:p>
@@ -134,10 +144,7 @@
       </w:r>
       <w:r>
         <w:tab/>
-        <w:t xml:space="preserve">Determine if the number </w:t>
-      </w:r>
-      <w:r>
-        <w:t>passed-in is a prime number.</w:t>
+        <w:t>Determine if the number passed-in is a prime number.</w:t>
       </w:r>
     </w:p>
     <w:p>
@@ -373,12 +380,10 @@
         <w:tab/>
       </w:r>
       <w:proofErr w:type="spellStart"/>
-      <w:proofErr w:type="gramStart"/>
       <w:r>
         <w:t>intRemainder</w:t>
       </w:r>
       <w:proofErr w:type="spellEnd"/>
-      <w:proofErr w:type="gramEnd"/>
       <w:r>
         <w:t xml:space="preserve"> = </w:t>
       </w:r>
@@ -420,13 +425,9 @@
       </w:r>
       <w:r>
         <w:tab/>
-      </w:r>
-      <w:proofErr w:type="gramStart"/>
-      <w:r>
         <w:t>if(</w:t>
       </w:r>
       <w:proofErr w:type="spellStart"/>
-      <w:proofErr w:type="gramEnd"/>
       <w:r>
         <w:t>intRemainder</w:t>
       </w:r>
@@ -499,6 +500,12 @@
         <w:tab/>
         <w:t>}</w:t>
       </w:r>
+    </w:p>
+    <w:p>
+      <w:pPr>
+        <w:pStyle w:val="PreformattedText"/>
+        <w:ind w:left="1418" w:firstLine="709"/>
+      </w:pPr>
     </w:p>
     <w:p>
       <w:pPr>

</xml_diff>

<commit_message>
Fixing bug in algorithm
</commit_message>
<xml_diff>
--- a/JavaPortfolio(4).docx
+++ b/JavaPortfolio(4).docx
@@ -33,70 +33,673 @@
         <w:pStyle w:val="PreformattedText"/>
       </w:pPr>
       <w:r>
-        <w:t>Watch this space…….</w:t>
-      </w:r>
-    </w:p>
-    <w:p>
-      <w:pPr>
-        <w:pStyle w:val="PreformattedText"/>
-      </w:pPr>
-    </w:p>
-    <w:p>
-      <w:pPr>
-        <w:pStyle w:val="PreformattedText"/>
-      </w:pPr>
-    </w:p>
-    <w:p>
-      <w:pPr>
-        <w:pStyle w:val="PreformattedText"/>
-      </w:pPr>
-    </w:p>
-    <w:p>
-      <w:pPr>
-        <w:pStyle w:val="PreformattedText"/>
-      </w:pPr>
-    </w:p>
-    <w:p>
-      <w:pPr>
-        <w:pStyle w:val="PreformattedText"/>
-      </w:pPr>
-    </w:p>
-    <w:p>
-      <w:pPr>
-        <w:pStyle w:val="PreformattedText"/>
-      </w:pPr>
-    </w:p>
-    <w:p>
-      <w:pPr>
-        <w:pStyle w:val="PreformattedText"/>
-      </w:pPr>
-    </w:p>
-    <w:p>
-      <w:pPr>
-        <w:pStyle w:val="PreformattedText"/>
-      </w:pPr>
-    </w:p>
-    <w:p>
-      <w:pPr>
-        <w:pStyle w:val="PreformattedText"/>
-      </w:pPr>
-    </w:p>
-    <w:p>
-      <w:pPr>
-        <w:pStyle w:val="PreformattedText"/>
-      </w:pPr>
-    </w:p>
-    <w:p>
-      <w:pPr>
-        <w:pStyle w:val="PreformattedText"/>
-        <w:jc w:val="center"/>
-      </w:pPr>
-      <w:r>
-        <w:tab/>
-      </w:r>
-      <w:r>
-        <w:tab/>
-      </w:r>
+        <w:t>&lt;Week of September 30, 2018&gt;</w:t>
+      </w:r>
+    </w:p>
+    <w:p>
+      <w:pPr>
+        <w:pStyle w:val="PreformattedText"/>
+      </w:pPr>
+    </w:p>
+    <w:p>
+      <w:pPr>
+        <w:pStyle w:val="PreformattedText"/>
+      </w:pPr>
+      <w:r>
+        <w:t>&lt;Extend the Java Project Calculator&gt;</w:t>
+      </w:r>
+    </w:p>
+    <w:p>
+      <w:pPr>
+        <w:pStyle w:val="PreformattedText"/>
+      </w:pPr>
+    </w:p>
+    <w:p>
+      <w:pPr>
+        <w:pStyle w:val="PreformattedText"/>
+      </w:pPr>
+      <w:r>
+        <w:t>1.</w:t>
+      </w:r>
+      <w:r>
+        <w:tab/>
+        <w:t>Add the following method to the Calculator class</w:t>
+      </w:r>
+    </w:p>
+    <w:p>
+      <w:pPr>
+        <w:pStyle w:val="PreformattedText"/>
+      </w:pPr>
+    </w:p>
+    <w:p>
+      <w:pPr>
+        <w:pStyle w:val="PreformattedText"/>
+      </w:pPr>
+      <w:r>
+        <w:tab/>
+        <w:t>1.1</w:t>
+      </w:r>
+      <w:r>
+        <w:tab/>
+      </w:r>
+      <w:proofErr w:type="spellStart"/>
+      <w:r>
+        <w:t>boolean</w:t>
+      </w:r>
+      <w:proofErr w:type="spellEnd"/>
+      <w:r>
+        <w:t xml:space="preserve"> </w:t>
+      </w:r>
+      <w:proofErr w:type="spellStart"/>
+      <w:proofErr w:type="gramStart"/>
+      <w:r>
+        <w:t>isPrime</w:t>
+      </w:r>
+      <w:proofErr w:type="spellEnd"/>
+      <w:r>
+        <w:t>(</w:t>
+      </w:r>
+      <w:proofErr w:type="spellStart"/>
+      <w:proofErr w:type="gramEnd"/>
+      <w:r>
+        <w:t>int</w:t>
+      </w:r>
+      <w:proofErr w:type="spellEnd"/>
+      <w:r>
+        <w:t xml:space="preserve"> number)</w:t>
+      </w:r>
+    </w:p>
+    <w:p>
+      <w:pPr>
+        <w:pStyle w:val="PreformattedText"/>
+      </w:pPr>
+      <w:r>
+        <w:tab/>
+      </w:r>
+    </w:p>
+    <w:p>
+      <w:pPr>
+        <w:pStyle w:val="PreformattedText"/>
+      </w:pPr>
+      <w:r>
+        <w:t>2.</w:t>
+      </w:r>
+      <w:r>
+        <w:tab/>
+        <w:t>The method needs to :</w:t>
+      </w:r>
+    </w:p>
+    <w:p>
+      <w:pPr>
+        <w:pStyle w:val="PreformattedText"/>
+      </w:pPr>
+    </w:p>
+    <w:p>
+      <w:pPr>
+        <w:pStyle w:val="PreformattedText"/>
+      </w:pPr>
+      <w:r>
+        <w:tab/>
+        <w:t>2.1</w:t>
+      </w:r>
+      <w:r>
+        <w:tab/>
+        <w:t>Determine if the number passed-in is a prime number.</w:t>
+      </w:r>
+    </w:p>
+    <w:p>
+      <w:pPr>
+        <w:pStyle w:val="PreformattedText"/>
+      </w:pPr>
+      <w:r>
+        <w:tab/>
+      </w:r>
+    </w:p>
+    <w:p>
+      <w:pPr>
+        <w:pStyle w:val="PreformattedText"/>
+      </w:pPr>
+      <w:r>
+        <w:tab/>
+        <w:t>2.2</w:t>
+      </w:r>
+      <w:r>
+        <w:tab/>
+        <w:t>How to Do?</w:t>
+      </w:r>
+    </w:p>
+    <w:p>
+      <w:pPr>
+        <w:pStyle w:val="PreformattedText"/>
+      </w:pPr>
+      <w:r>
+        <w:tab/>
+      </w:r>
+    </w:p>
+    <w:p>
+      <w:pPr>
+        <w:pStyle w:val="PreformattedText"/>
+      </w:pPr>
+      <w:r>
+        <w:tab/>
+      </w:r>
+      <w:r>
+        <w:tab/>
+      </w:r>
+      <w:proofErr w:type="gramStart"/>
+      <w:r>
+        <w:t>public</w:t>
+      </w:r>
+      <w:proofErr w:type="gramEnd"/>
+      <w:r>
+        <w:t xml:space="preserve"> </w:t>
+      </w:r>
+      <w:proofErr w:type="spellStart"/>
+      <w:r>
+        <w:t>boolean</w:t>
+      </w:r>
+      <w:proofErr w:type="spellEnd"/>
+      <w:r>
+        <w:t xml:space="preserve"> </w:t>
+      </w:r>
+      <w:proofErr w:type="spellStart"/>
+      <w:r>
+        <w:t>isPrime</w:t>
+      </w:r>
+      <w:proofErr w:type="spellEnd"/>
+      <w:r>
+        <w:t>(</w:t>
+      </w:r>
+      <w:proofErr w:type="spellStart"/>
+      <w:r>
+        <w:t>int</w:t>
+      </w:r>
+      <w:proofErr w:type="spellEnd"/>
+      <w:r>
+        <w:t xml:space="preserve"> </w:t>
+      </w:r>
+      <w:proofErr w:type="spellStart"/>
+      <w:r>
+        <w:t>intValue</w:t>
+      </w:r>
+      <w:proofErr w:type="spellEnd"/>
+      <w:r>
+        <w:t>) {</w:t>
+      </w:r>
+    </w:p>
+    <w:p>
+      <w:pPr>
+        <w:pStyle w:val="PreformattedText"/>
+      </w:pPr>
+      <w:r>
+        <w:tab/>
+      </w:r>
+      <w:r>
+        <w:tab/>
+      </w:r>
+      <w:r>
+        <w:tab/>
+      </w:r>
+      <w:proofErr w:type="spellStart"/>
+      <w:proofErr w:type="gramStart"/>
+      <w:r>
+        <w:t>int</w:t>
+      </w:r>
+      <w:proofErr w:type="spellEnd"/>
+      <w:proofErr w:type="gramEnd"/>
+      <w:r>
+        <w:t xml:space="preserve"> </w:t>
+      </w:r>
+      <w:proofErr w:type="spellStart"/>
+      <w:r>
+        <w:t>intRemainder</w:t>
+      </w:r>
+      <w:proofErr w:type="spellEnd"/>
+      <w:r>
+        <w:t xml:space="preserve"> = 0;</w:t>
+      </w:r>
+    </w:p>
+    <w:p>
+      <w:pPr>
+        <w:pStyle w:val="PreformattedText"/>
+      </w:pPr>
+    </w:p>
+    <w:p>
+      <w:pPr>
+        <w:pStyle w:val="PreformattedText"/>
+      </w:pPr>
+      <w:r>
+        <w:tab/>
+      </w:r>
+      <w:r>
+        <w:tab/>
+      </w:r>
+      <w:r>
+        <w:tab/>
+      </w:r>
+      <w:proofErr w:type="gramStart"/>
+      <w:r>
+        <w:t>if(</w:t>
+      </w:r>
+      <w:proofErr w:type="spellStart"/>
+      <w:proofErr w:type="gramEnd"/>
+      <w:r>
+        <w:t>intValue</w:t>
+      </w:r>
+      <w:proofErr w:type="spellEnd"/>
+      <w:r>
+        <w:t xml:space="preserve"> == 2) {</w:t>
+      </w:r>
+    </w:p>
+    <w:p>
+      <w:pPr>
+        <w:pStyle w:val="PreformattedText"/>
+      </w:pPr>
+      <w:r>
+        <w:tab/>
+      </w:r>
+      <w:r>
+        <w:tab/>
+      </w:r>
+      <w:r>
+        <w:tab/>
+      </w:r>
+      <w:r>
+        <w:tab/>
+      </w:r>
+      <w:proofErr w:type="gramStart"/>
+      <w:r>
+        <w:t>return</w:t>
+      </w:r>
+      <w:proofErr w:type="gramEnd"/>
+      <w:r>
+        <w:t xml:space="preserve"> true;</w:t>
+      </w:r>
+    </w:p>
+    <w:p>
+      <w:pPr>
+        <w:pStyle w:val="PreformattedText"/>
+        <w:ind w:left="1418" w:firstLine="709"/>
+      </w:pPr>
+      <w:r>
+        <w:t>}</w:t>
+      </w:r>
+    </w:p>
+    <w:p>
+      <w:pPr>
+        <w:pStyle w:val="PreformattedText"/>
+      </w:pPr>
+    </w:p>
+    <w:p>
+      <w:pPr>
+        <w:pStyle w:val="PreformattedText"/>
+      </w:pPr>
+      <w:r>
+        <w:tab/>
+      </w:r>
+      <w:r>
+        <w:tab/>
+      </w:r>
+      <w:r>
+        <w:tab/>
+      </w:r>
+      <w:proofErr w:type="gramStart"/>
+      <w:r>
+        <w:t>for(</w:t>
+      </w:r>
+      <w:proofErr w:type="spellStart"/>
+      <w:proofErr w:type="gramEnd"/>
+      <w:r>
+        <w:t>int</w:t>
+      </w:r>
+      <w:proofErr w:type="spellEnd"/>
+      <w:r>
+        <w:t xml:space="preserve"> index = 2; index &lt;= </w:t>
+      </w:r>
+      <w:proofErr w:type="spellStart"/>
+      <w:r>
+        <w:t>intValue</w:t>
+      </w:r>
+      <w:proofErr w:type="spellEnd"/>
+      <w:r>
+        <w:t>; index++) {</w:t>
+      </w:r>
+    </w:p>
+    <w:p>
+      <w:pPr>
+        <w:pStyle w:val="PreformattedText"/>
+      </w:pPr>
+      <w:r>
+        <w:tab/>
+      </w:r>
+      <w:r>
+        <w:tab/>
+      </w:r>
+      <w:r>
+        <w:tab/>
+      </w:r>
+      <w:r>
+        <w:tab/>
+      </w:r>
+      <w:proofErr w:type="spellStart"/>
+      <w:proofErr w:type="gramStart"/>
+      <w:r>
+        <w:t>intRemainder</w:t>
+      </w:r>
+      <w:proofErr w:type="spellEnd"/>
+      <w:proofErr w:type="gramEnd"/>
+      <w:r>
+        <w:t xml:space="preserve"> = </w:t>
+      </w:r>
+      <w:proofErr w:type="spellStart"/>
+      <w:r>
+        <w:t>intValue</w:t>
+      </w:r>
+      <w:proofErr w:type="spellEnd"/>
+      <w:r>
+        <w:t xml:space="preserve"> % index;</w:t>
+      </w:r>
+    </w:p>
+    <w:p>
+      <w:pPr>
+        <w:pStyle w:val="PreformattedText"/>
+      </w:pPr>
+      <w:r>
+        <w:tab/>
+      </w:r>
+      <w:r>
+        <w:tab/>
+      </w:r>
+      <w:r>
+        <w:tab/>
+      </w:r>
+    </w:p>
+    <w:p>
+      <w:pPr>
+        <w:pStyle w:val="PreformattedText"/>
+      </w:pPr>
+      <w:r>
+        <w:tab/>
+      </w:r>
+      <w:r>
+        <w:tab/>
+      </w:r>
+      <w:r>
+        <w:tab/>
+      </w:r>
+      <w:r>
+        <w:tab/>
+      </w:r>
+      <w:proofErr w:type="gramStart"/>
+      <w:r>
+        <w:t>if(</w:t>
+      </w:r>
+      <w:proofErr w:type="spellStart"/>
+      <w:proofErr w:type="gramEnd"/>
+      <w:r>
+        <w:t>intRemainder</w:t>
+      </w:r>
+      <w:proofErr w:type="spellEnd"/>
+      <w:r>
+        <w:t xml:space="preserve"> == 0 &amp;&amp; index != </w:t>
+      </w:r>
+      <w:proofErr w:type="spellStart"/>
+      <w:r>
+        <w:t>intValue</w:t>
+      </w:r>
+      <w:proofErr w:type="spellEnd"/>
+      <w:r>
+        <w:t>) {</w:t>
+      </w:r>
+    </w:p>
+    <w:p>
+      <w:pPr>
+        <w:pStyle w:val="PreformattedText"/>
+      </w:pPr>
+      <w:r>
+        <w:tab/>
+      </w:r>
+      <w:r>
+        <w:tab/>
+      </w:r>
+      <w:r>
+        <w:tab/>
+      </w:r>
+      <w:r>
+        <w:tab/>
+      </w:r>
+      <w:r>
+        <w:tab/>
+      </w:r>
+      <w:proofErr w:type="gramStart"/>
+      <w:r>
+        <w:t>return</w:t>
+      </w:r>
+      <w:proofErr w:type="gramEnd"/>
+      <w:r>
+        <w:t xml:space="preserve"> false;</w:t>
+      </w:r>
+    </w:p>
+    <w:p>
+      <w:pPr>
+        <w:pStyle w:val="PreformattedText"/>
+      </w:pPr>
+      <w:r>
+        <w:tab/>
+      </w:r>
+      <w:r>
+        <w:tab/>
+      </w:r>
+      <w:r>
+        <w:tab/>
+      </w:r>
+      <w:r>
+        <w:tab/>
+        <w:t>}</w:t>
+      </w:r>
+      <w:r>
+        <w:tab/>
+      </w:r>
+    </w:p>
+    <w:p>
+      <w:pPr>
+        <w:pStyle w:val="PreformattedText"/>
+      </w:pPr>
+      <w:r>
+        <w:tab/>
+      </w:r>
+      <w:r>
+        <w:tab/>
+      </w:r>
+      <w:r>
+        <w:tab/>
+        <w:t>}</w:t>
+      </w:r>
+    </w:p>
+    <w:p>
+      <w:pPr>
+        <w:pStyle w:val="PreformattedText"/>
+        <w:ind w:left="1418" w:firstLine="709"/>
+      </w:pPr>
+      <w:proofErr w:type="gramStart"/>
+      <w:r>
+        <w:t>return</w:t>
+      </w:r>
+      <w:proofErr w:type="gramEnd"/>
+      <w:r>
+        <w:t xml:space="preserve"> true;</w:t>
+      </w:r>
+    </w:p>
+    <w:p>
+      <w:pPr>
+        <w:pStyle w:val="PreformattedText"/>
+      </w:pPr>
+      <w:r>
+        <w:tab/>
+      </w:r>
+      <w:r>
+        <w:tab/>
+        <w:t>}</w:t>
+      </w:r>
+    </w:p>
+    <w:p>
+      <w:pPr>
+        <w:pStyle w:val="PreformattedText"/>
+      </w:pPr>
+    </w:p>
+    <w:p>
+      <w:pPr>
+        <w:pStyle w:val="PreformattedText"/>
+      </w:pPr>
+    </w:p>
+    <w:p>
+      <w:pPr>
+        <w:pStyle w:val="PreformattedText"/>
+      </w:pPr>
+    </w:p>
+    <w:p>
+      <w:pPr>
+        <w:pStyle w:val="PreformattedText"/>
+      </w:pPr>
+      <w:r>
+        <w:t>Directions:</w:t>
+      </w:r>
+    </w:p>
+    <w:p>
+      <w:pPr>
+        <w:pStyle w:val="PreformattedText"/>
+      </w:pPr>
+    </w:p>
+    <w:p>
+      <w:pPr>
+        <w:pStyle w:val="PreformattedText"/>
+      </w:pPr>
+      <w:r>
+        <w:t>When the above works, have me check you off.</w:t>
+      </w:r>
+    </w:p>
+    <w:p>
+      <w:pPr>
+        <w:pStyle w:val="PreformattedText"/>
+      </w:pPr>
+    </w:p>
+    <w:p>
+      <w:pPr>
+        <w:pStyle w:val="PreformattedText"/>
+      </w:pPr>
+    </w:p>
+    <w:p>
+      <w:pPr>
+        <w:pStyle w:val="PreformattedText"/>
+      </w:pPr>
+    </w:p>
+    <w:p>
+      <w:pPr>
+        <w:pStyle w:val="PreformattedText"/>
+        <w:jc w:val="center"/>
+      </w:pPr>
+      <w:r>
+        <w:tab/>
+      </w:r>
+      <w:r>
+        <w:tab/>
+      </w:r>
+    </w:p>
+    <w:p>
+      <w:pPr>
+        <w:pStyle w:val="PreformattedText"/>
+        <w:jc w:val="center"/>
+      </w:pPr>
+    </w:p>
+    <w:p>
+      <w:pPr>
+        <w:pStyle w:val="PreformattedText"/>
+        <w:jc w:val="center"/>
+      </w:pPr>
+    </w:p>
+    <w:p>
+      <w:pPr>
+        <w:pStyle w:val="PreformattedText"/>
+        <w:jc w:val="center"/>
+      </w:pPr>
+    </w:p>
+    <w:p>
+      <w:pPr>
+        <w:pStyle w:val="PreformattedText"/>
+        <w:jc w:val="center"/>
+      </w:pPr>
+    </w:p>
+    <w:p>
+      <w:pPr>
+        <w:pStyle w:val="PreformattedText"/>
+        <w:jc w:val="center"/>
+      </w:pPr>
+    </w:p>
+    <w:p>
+      <w:pPr>
+        <w:pStyle w:val="PreformattedText"/>
+        <w:jc w:val="center"/>
+      </w:pPr>
+    </w:p>
+    <w:p>
+      <w:pPr>
+        <w:pStyle w:val="PreformattedText"/>
+        <w:jc w:val="center"/>
+      </w:pPr>
+    </w:p>
+    <w:p>
+      <w:pPr>
+        <w:pStyle w:val="PreformattedText"/>
+        <w:jc w:val="center"/>
+      </w:pPr>
+    </w:p>
+    <w:p>
+      <w:pPr>
+        <w:pStyle w:val="PreformattedText"/>
+        <w:jc w:val="center"/>
+      </w:pPr>
+    </w:p>
+    <w:p>
+      <w:pPr>
+        <w:pStyle w:val="PreformattedText"/>
+        <w:jc w:val="center"/>
+      </w:pPr>
+    </w:p>
+    <w:p>
+      <w:pPr>
+        <w:pStyle w:val="PreformattedText"/>
+        <w:jc w:val="center"/>
+      </w:pPr>
+    </w:p>
+    <w:p>
+      <w:pPr>
+        <w:pStyle w:val="PreformattedText"/>
+        <w:jc w:val="center"/>
+      </w:pPr>
+    </w:p>
+    <w:p>
+      <w:pPr>
+        <w:pStyle w:val="PreformattedText"/>
+        <w:jc w:val="center"/>
+      </w:pPr>
+    </w:p>
+    <w:p>
+      <w:pPr>
+        <w:pStyle w:val="PreformattedText"/>
+        <w:jc w:val="center"/>
+      </w:pPr>
+    </w:p>
+    <w:p>
+      <w:pPr>
+        <w:pStyle w:val="PreformattedText"/>
+        <w:jc w:val="center"/>
+      </w:pPr>
+    </w:p>
+    <w:p>
+      <w:pPr>
+        <w:pStyle w:val="PreformattedText"/>
+        <w:jc w:val="center"/>
+      </w:pPr>
       <w:r>
         <w:rPr>
           <w:b/>
@@ -118,6 +721,7 @@
         <w:tab/>
       </w:r>
     </w:p>
+    <w:p/>
     <w:sectPr>
       <w:pgSz w:w="12240" w:h="15840"/>
       <w:pgMar w:top="720" w:right="1134" w:bottom="720" w:left="1134" w:header="0" w:footer="0" w:gutter="0"/>

</xml_diff>